<commit_message>
commit de la finition du scss de liste produit
</commit_message>
<xml_diff>
--- a/02_conception/00_graphique/sourceImage.docx
+++ b/02_conception/00_graphique/sourceImage.docx
@@ -394,34 +394,56 @@
         </w:rPr>
         <w:t>Photo by </w:t>
       </w:r>
-      <w:hyperlink r:id="rId6" w:history="1">
-        <w:proofErr w:type="spellStart"/>
-        <w:r>
-          <w:rPr>
-            <w:rStyle w:val="Lienhypertexte"/>
-            <w:rFonts w:ascii="Helvetica" w:hAnsi="Helvetica" w:cs="Helvetica"/>
-            <w:color w:val="767676"/>
-            <w:sz w:val="21"/>
-            <w:szCs w:val="21"/>
-            <w:shd w:val="clear" w:color="auto" w:fill="F5F5F5"/>
-            <w:lang w:val="en-CA"/>
-          </w:rPr>
-          <w:t>Fábio</w:t>
-        </w:r>
-        <w:proofErr w:type="spellEnd"/>
-        <w:r>
-          <w:rPr>
-            <w:rStyle w:val="Lienhypertexte"/>
-            <w:rFonts w:ascii="Helvetica" w:hAnsi="Helvetica" w:cs="Helvetica"/>
-            <w:color w:val="767676"/>
-            <w:sz w:val="21"/>
-            <w:szCs w:val="21"/>
-            <w:shd w:val="clear" w:color="auto" w:fill="F5F5F5"/>
-            <w:lang w:val="en-CA"/>
-          </w:rPr>
-          <w:t xml:space="preserve"> Alves</w:t>
-        </w:r>
-      </w:hyperlink>
+      <w:proofErr w:type="spellStart"/>
+      <w:r>
+        <w:fldChar w:fldCharType="begin"/>
+      </w:r>
+      <w:r>
+        <w:rPr>
+          <w:lang w:val="en-CA"/>
+        </w:rPr>
+        <w:instrText xml:space="preserve"> HYPERLINK "https://unsplash.com/@barncreative?utm_source=unsplash&amp;utm_medium=referral&amp;utm_content=creditCopyText" </w:instrText>
+      </w:r>
+      <w:r>
+        <w:fldChar w:fldCharType="separate"/>
+      </w:r>
+      <w:r>
+        <w:rPr>
+          <w:rStyle w:val="Lienhypertexte"/>
+          <w:rFonts w:ascii="Helvetica" w:hAnsi="Helvetica" w:cs="Helvetica"/>
+          <w:color w:val="767676"/>
+          <w:sz w:val="21"/>
+          <w:szCs w:val="21"/>
+          <w:shd w:val="clear" w:color="auto" w:fill="F5F5F5"/>
+          <w:lang w:val="en-CA"/>
+        </w:rPr>
+        <w:t>Fábio</w:t>
+      </w:r>
+      <w:proofErr w:type="spellEnd"/>
+      <w:r>
+        <w:rPr>
+          <w:rStyle w:val="Lienhypertexte"/>
+          <w:rFonts w:ascii="Helvetica" w:hAnsi="Helvetica" w:cs="Helvetica"/>
+          <w:color w:val="767676"/>
+          <w:sz w:val="21"/>
+          <w:szCs w:val="21"/>
+          <w:shd w:val="clear" w:color="auto" w:fill="F5F5F5"/>
+          <w:lang w:val="en-CA"/>
+        </w:rPr>
+        <w:t xml:space="preserve"> Alves</w:t>
+      </w:r>
+      <w:r>
+        <w:rPr>
+          <w:rStyle w:val="Lienhypertexte"/>
+          <w:rFonts w:ascii="Helvetica" w:hAnsi="Helvetica" w:cs="Helvetica"/>
+          <w:color w:val="767676"/>
+          <w:sz w:val="21"/>
+          <w:szCs w:val="21"/>
+          <w:shd w:val="clear" w:color="auto" w:fill="F5F5F5"/>
+          <w:lang w:val="en-CA"/>
+        </w:rPr>
+        <w:fldChar w:fldCharType="end"/>
+      </w:r>
       <w:r>
         <w:rPr>
           <w:rFonts w:ascii="Helvetica" w:hAnsi="Helvetica" w:cs="Helvetica"/>
@@ -509,7 +531,7 @@
         </w:rPr>
         <w:t>Photo by </w:t>
       </w:r>
-      <w:hyperlink r:id="rId7" w:history="1">
+      <w:hyperlink r:id="rId6" w:history="1">
         <w:r>
           <w:rPr>
             <w:rStyle w:val="Lienhypertexte"/>
@@ -571,6 +593,11 @@
       </w:r>
     </w:p>
     <w:p>
+      <w:pPr>
+        <w:rPr>
+          <w:lang w:val="en-CA"/>
+        </w:rPr>
+      </w:pPr>
       <w:proofErr w:type="spellStart"/>
       <w:r>
         <w:rPr>
@@ -596,7 +623,7 @@
         </w:rPr>
         <w:t>Photo by </w:t>
       </w:r>
-      <w:hyperlink r:id="rId8" w:history="1">
+      <w:hyperlink r:id="rId7" w:history="1">
         <w:r>
           <w:rPr>
             <w:rStyle w:val="Lienhypertexte"/>
@@ -652,34 +679,215 @@
       </w:r>
     </w:p>
     <w:p>
+      <w:proofErr w:type="spellStart"/>
+      <w:r>
+        <w:rPr>
+          <w:rFonts w:ascii="Helvetica" w:hAnsi="Helvetica" w:cs="Helvetica"/>
+          <w:color w:val="111111"/>
+          <w:sz w:val="21"/>
+          <w:szCs w:val="21"/>
+          <w:shd w:val="clear" w:color="auto" w:fill="F5F5F5"/>
+          <w:lang w:val="en-CA"/>
+        </w:rPr>
+        <w:t>groupeLbuck</w:t>
+      </w:r>
+      <w:proofErr w:type="spellEnd"/>
+      <w:r>
+        <w:rPr>
+          <w:rFonts w:ascii="Helvetica" w:hAnsi="Helvetica" w:cs="Helvetica"/>
+          <w:color w:val="111111"/>
+          <w:sz w:val="21"/>
+          <w:szCs w:val="21"/>
+          <w:shd w:val="clear" w:color="auto" w:fill="F5F5F5"/>
+          <w:lang w:val="en-CA"/>
+        </w:rPr>
+        <w:t xml:space="preserve">  </w:t>
+      </w:r>
+      <w:r>
+        <w:rPr>
+          <w:rFonts w:ascii="Helvetica" w:hAnsi="Helvetica" w:cs="Helvetica"/>
+          <w:color w:val="111111"/>
+          <w:sz w:val="21"/>
+          <w:szCs w:val="21"/>
+          <w:shd w:val="clear" w:color="auto" w:fill="F5F5F5"/>
+          <w:lang w:val="en-CA"/>
+        </w:rPr>
+        <w:t>Photo by </w:t>
+      </w:r>
+      <w:proofErr w:type="spellStart"/>
+      <w:r>
+        <w:fldChar w:fldCharType="begin"/>
+      </w:r>
+      <w:r>
+        <w:rPr>
+          <w:lang w:val="en-CA"/>
+        </w:rPr>
+        <w:instrText xml:space="preserve"> HYPERLINK "https://unsplash.com/@naassomz1?utm_source=unsplash&amp;utm_medium=referral&amp;utm_content=creditCopyText" </w:instrText>
+      </w:r>
+      <w:r>
+        <w:fldChar w:fldCharType="separate"/>
+      </w:r>
+      <w:r>
+        <w:rPr>
+          <w:rStyle w:val="Lienhypertexte"/>
+          <w:rFonts w:ascii="Helvetica" w:hAnsi="Helvetica" w:cs="Helvetica"/>
+          <w:color w:val="767676"/>
+          <w:sz w:val="21"/>
+          <w:szCs w:val="21"/>
+          <w:shd w:val="clear" w:color="auto" w:fill="F5F5F5"/>
+          <w:lang w:val="en-CA"/>
+        </w:rPr>
+        <w:t>Naassom</w:t>
+      </w:r>
+      <w:proofErr w:type="spellEnd"/>
+      <w:r>
+        <w:rPr>
+          <w:rStyle w:val="Lienhypertexte"/>
+          <w:rFonts w:ascii="Helvetica" w:hAnsi="Helvetica" w:cs="Helvetica"/>
+          <w:color w:val="767676"/>
+          <w:sz w:val="21"/>
+          <w:szCs w:val="21"/>
+          <w:shd w:val="clear" w:color="auto" w:fill="F5F5F5"/>
+          <w:lang w:val="en-CA"/>
+        </w:rPr>
+        <w:t xml:space="preserve"> Azevedo</w:t>
+      </w:r>
+      <w:r>
+        <w:fldChar w:fldCharType="end"/>
+      </w:r>
+      <w:r>
+        <w:rPr>
+          <w:rFonts w:ascii="Helvetica" w:hAnsi="Helvetica" w:cs="Helvetica"/>
+          <w:color w:val="111111"/>
+          <w:sz w:val="21"/>
+          <w:szCs w:val="21"/>
+          <w:shd w:val="clear" w:color="auto" w:fill="F5F5F5"/>
+          <w:lang w:val="en-CA"/>
+        </w:rPr>
+        <w:t> on </w:t>
+      </w:r>
+      <w:proofErr w:type="spellStart"/>
+      <w:r>
+        <w:fldChar w:fldCharType="begin"/>
+      </w:r>
+      <w:r>
+        <w:rPr>
+          <w:lang w:val="en-CA"/>
+        </w:rPr>
+        <w:instrText xml:space="preserve"> HYPERLINK "https://unsplash.com/s/photos/group?utm_source=unsplash&amp;utm_medium=referral&amp;utm_content=creditCopyText" </w:instrText>
+      </w:r>
+      <w:r>
+        <w:fldChar w:fldCharType="separate"/>
+      </w:r>
+      <w:r>
+        <w:rPr>
+          <w:rStyle w:val="Lienhypertexte"/>
+          <w:rFonts w:ascii="Helvetica" w:hAnsi="Helvetica" w:cs="Helvetica"/>
+          <w:color w:val="767676"/>
+          <w:sz w:val="21"/>
+          <w:szCs w:val="21"/>
+          <w:shd w:val="clear" w:color="auto" w:fill="F5F5F5"/>
+          <w:lang w:val="en-CA"/>
+        </w:rPr>
+        <w:t>Unsplash</w:t>
+      </w:r>
+      <w:proofErr w:type="spellEnd"/>
+      <w:r>
+        <w:fldChar w:fldCharType="end"/>
+      </w:r>
+    </w:p>
+    <w:p>
+      <w:proofErr w:type="spellStart"/>
+      <w:r>
+        <w:rPr>
+          <w:lang w:val="en-CA"/>
+        </w:rPr>
+        <w:t>bouteilleVerre</w:t>
+      </w:r>
+      <w:proofErr w:type="spellEnd"/>
+      <w:r>
+        <w:rPr>
+          <w:lang w:val="en-CA"/>
+        </w:rPr>
+        <w:t xml:space="preserve"> </w:t>
+      </w:r>
+      <w:r>
+        <w:rPr>
+          <w:rFonts w:ascii="Helvetica" w:hAnsi="Helvetica" w:cs="Helvetica"/>
+          <w:color w:val="111111"/>
+          <w:sz w:val="21"/>
+          <w:szCs w:val="21"/>
+          <w:shd w:val="clear" w:color="auto" w:fill="F5F5F5"/>
+          <w:lang w:val="en-CA"/>
+        </w:rPr>
+        <w:t>Photo by </w:t>
+      </w:r>
+      <w:hyperlink r:id="rId8" w:history="1">
+        <w:r>
+          <w:rPr>
+            <w:rStyle w:val="Lienhypertexte"/>
+            <w:rFonts w:ascii="Helvetica" w:hAnsi="Helvetica" w:cs="Helvetica"/>
+            <w:color w:val="767676"/>
+            <w:sz w:val="21"/>
+            <w:szCs w:val="21"/>
+            <w:shd w:val="clear" w:color="auto" w:fill="F5F5F5"/>
+            <w:lang w:val="en-CA"/>
+          </w:rPr>
+          <w:t>Gerrie van der Walt</w:t>
+        </w:r>
+      </w:hyperlink>
+      <w:r>
+        <w:rPr>
+          <w:rFonts w:ascii="Helvetica" w:hAnsi="Helvetica" w:cs="Helvetica"/>
+          <w:color w:val="111111"/>
+          <w:sz w:val="21"/>
+          <w:szCs w:val="21"/>
+          <w:shd w:val="clear" w:color="auto" w:fill="F5F5F5"/>
+          <w:lang w:val="en-CA"/>
+        </w:rPr>
+        <w:t> on </w:t>
+      </w:r>
+      <w:proofErr w:type="spellStart"/>
+      <w:r>
+        <w:fldChar w:fldCharType="begin"/>
+      </w:r>
+      <w:r>
+        <w:rPr>
+          <w:lang w:val="en-CA"/>
+        </w:rPr>
+        <w:instrText xml:space="preserve"> HYPERLINK "https://unsplash.com/s/photos/beer?utm_source=unsplash&amp;utm_medium=referral&amp;utm_content=creditCopyText" </w:instrText>
+      </w:r>
+      <w:r>
+        <w:fldChar w:fldCharType="separate"/>
+      </w:r>
+      <w:r>
+        <w:rPr>
+          <w:rStyle w:val="Lienhypertexte"/>
+          <w:rFonts w:ascii="Helvetica" w:hAnsi="Helvetica" w:cs="Helvetica"/>
+          <w:color w:val="767676"/>
+          <w:sz w:val="21"/>
+          <w:szCs w:val="21"/>
+          <w:shd w:val="clear" w:color="auto" w:fill="F5F5F5"/>
+          <w:lang w:val="en-CA"/>
+        </w:rPr>
+        <w:t>Unsplash</w:t>
+      </w:r>
+      <w:proofErr w:type="spellEnd"/>
+      <w:r>
+        <w:fldChar w:fldCharType="end"/>
+      </w:r>
+    </w:p>
+    <w:p>
       <w:pPr>
         <w:rPr>
           <w:lang w:val="en-CA"/>
         </w:rPr>
       </w:pPr>
-      <w:proofErr w:type="spellStart"/>
-      <w:r>
-        <w:rPr>
-          <w:rFonts w:ascii="Helvetica" w:hAnsi="Helvetica" w:cs="Helvetica"/>
-          <w:color w:val="111111"/>
-          <w:sz w:val="21"/>
-          <w:szCs w:val="21"/>
-          <w:shd w:val="clear" w:color="auto" w:fill="F5F5F5"/>
-          <w:lang w:val="en-CA"/>
-        </w:rPr>
-        <w:t>groupeLbuck</w:t>
-      </w:r>
-      <w:proofErr w:type="spellEnd"/>
-      <w:r>
-        <w:rPr>
-          <w:rFonts w:ascii="Helvetica" w:hAnsi="Helvetica" w:cs="Helvetica"/>
-          <w:color w:val="111111"/>
-          <w:sz w:val="21"/>
-          <w:szCs w:val="21"/>
-          <w:shd w:val="clear" w:color="auto" w:fill="F5F5F5"/>
-          <w:lang w:val="en-CA"/>
-        </w:rPr>
-        <w:t xml:space="preserve">  </w:t>
+      <w:r>
+        <w:rPr>
+          <w:lang w:val="en-CA"/>
+        </w:rPr>
+        <w:t xml:space="preserve">biereRousse </w:t>
       </w:r>
       <w:r>
         <w:rPr>
@@ -692,7 +900,6 @@
         </w:rPr>
         <w:t>Photo by </w:t>
       </w:r>
-      <w:proofErr w:type="spellStart"/>
       <w:r>
         <w:fldChar w:fldCharType="begin"/>
       </w:r>
@@ -700,7 +907,7 @@
         <w:rPr>
           <w:lang w:val="en-CA"/>
         </w:rPr>
-        <w:instrText xml:space="preserve"> HYPERLINK "https://unsplash.com/@naassomz1?utm_source=unsplash&amp;utm_medium=referral&amp;utm_content=creditCopyText" </w:instrText>
+        <w:instrText xml:space="preserve"> HYPERLINK "https://unsplash.com/@patrickian4?utm_source=unsplash&amp;utm_medium=referral&amp;utm_content=creditCopyText" </w:instrText>
       </w:r>
       <w:r>
         <w:fldChar w:fldCharType="separate"/>
@@ -715,20 +922,7 @@
           <w:shd w:val="clear" w:color="auto" w:fill="F5F5F5"/>
           <w:lang w:val="en-CA"/>
         </w:rPr>
-        <w:t>Naassom</w:t>
-      </w:r>
-      <w:proofErr w:type="spellEnd"/>
-      <w:r>
-        <w:rPr>
-          <w:rStyle w:val="Lienhypertexte"/>
-          <w:rFonts w:ascii="Helvetica" w:hAnsi="Helvetica" w:cs="Helvetica"/>
-          <w:color w:val="767676"/>
-          <w:sz w:val="21"/>
-          <w:szCs w:val="21"/>
-          <w:shd w:val="clear" w:color="auto" w:fill="F5F5F5"/>
-          <w:lang w:val="en-CA"/>
-        </w:rPr>
-        <w:t xml:space="preserve"> Azevedo</w:t>
+        <w:t>Patrick Fore</w:t>
       </w:r>
       <w:r>
         <w:fldChar w:fldCharType="end"/>
@@ -748,15 +942,18 @@
       <w:r>
         <w:fldChar w:fldCharType="begin"/>
       </w:r>
-      <w:r>
-        <w:rPr>
-          <w:lang w:val="en-CA"/>
-        </w:rPr>
-        <w:instrText xml:space="preserve"> HYPERLINK "https://unsplash.com/s/photos/group?utm_source=unsplash&amp;utm_medium=referral&amp;utm_content=creditCopyText" </w:instrText>
-      </w:r>
+      <w:proofErr w:type="spellEnd"/>
+      <w:r>
+        <w:rPr>
+          <w:lang w:val="en-CA"/>
+        </w:rPr>
+        <w:instrText xml:space="preserve"> HYPERLINK "https://unsplash.com/s/photos/beer?utm_source=unsplash&amp;utm_medium=referral&amp;utm_content=creditCopyText" </w:instrText>
+      </w:r>
+      <w:proofErr w:type="spellStart"/>
       <w:r>
         <w:fldChar w:fldCharType="separate"/>
       </w:r>
+      <w:proofErr w:type="spellEnd"/>
       <w:r>
         <w:rPr>
           <w:rStyle w:val="Lienhypertexte"/>
@@ -769,7 +966,6 @@
         </w:rPr>
         <w:t>Unsplash</w:t>
       </w:r>
-      <w:proofErr w:type="spellEnd"/>
       <w:r>
         <w:fldChar w:fldCharType="end"/>
       </w:r>

</xml_diff>